<commit_message>
fix: update bug information seearch in datasets and vectordb
</commit_message>
<xml_diff>
--- a/src/datasets/Umum.docx
+++ b/src/datasets/Umum.docx
@@ -1630,13 +1630,10 @@
         <w:t xml:space="preserve"> </w:t>
       </w:r>
       <w:r>
-        <w:t>Raih gelar pendidikan tinggi Anda di Undiksha dan temukan berbagai pengalaman belajar yang unik dan memadukan ilmu pengetahuan dengan pelaksanaan nilai-nilai budaya yang kondusif dan adaptif untuk mengembangkan potensi. Saatnya menjadi bagian dari Universitas Pendidikan Ganesha. Daftarkan dirimu segera dan jadilah Ganesha Muda! Untuk informasi lebih lanjut, yuk bergabung di group PMB 202</w:t>
-      </w:r>
-      <w:r>
-        <w:t>5</w:t>
-      </w:r>
-      <w:r>
-        <w:t xml:space="preserve"> di telegram </w:t>
+        <w:t xml:space="preserve">Raih gelar pendidikan tinggi Anda di Undiksha dan temukan berbagai pengalaman belajar yang unik dan memadukan ilmu pengetahuan dengan pelaksanaan nilai-nilai budaya yang kondusif dan adaptif untuk mengembangkan potensi. Saatnya menjadi bagian dari Universitas Pendidikan Ganesha. Daftarkan dirimu segera dan jadilah Ganesha Muda! Untuk informasi lebih lanjut, yuk bergabung di grup PMB di telegram </w:t>
+      </w:r>
+      <w:r>
+        <w:t xml:space="preserve">berikut </w:t>
       </w:r>
       <w:hyperlink r:id="rId24" w:history="1">
         <w:r>
@@ -1759,32 +1756,11 @@
           <w:rPr>
             <w:rStyle w:val="Hyperlink"/>
           </w:rPr>
-          <w:t>https://undiksha.ac.id/snb</w:t>
-        </w:r>
-        <w:r>
-          <w:rPr>
-            <w:rStyle w:val="Hyperlink"/>
-          </w:rPr>
-          <w:t>p</w:t>
-        </w:r>
-        <w:r>
-          <w:rPr>
-            <w:rStyle w:val="Hyperlink"/>
-          </w:rPr>
-          <w:t>-</w:t>
-        </w:r>
-        <w:r>
-          <w:rPr>
-            <w:rStyle w:val="Hyperlink"/>
-          </w:rPr>
-          <w:t>2025/</w:t>
+          <w:t>https://undiksha.ac.id/snbp-2025/</w:t>
         </w:r>
       </w:hyperlink>
       <w:r>
-        <w:t xml:space="preserve"> </w:t>
-      </w:r>
-      <w:r>
-        <w:t xml:space="preserve"> </w:t>
+        <w:t xml:space="preserve">  </w:t>
       </w:r>
     </w:p>
     <w:p>
@@ -1818,19 +1794,7 @@
           <w:rPr>
             <w:rStyle w:val="Hyperlink"/>
           </w:rPr>
-          <w:t>https://undiksha.ac</w:t>
-        </w:r>
-        <w:r>
-          <w:rPr>
-            <w:rStyle w:val="Hyperlink"/>
-          </w:rPr>
-          <w:t>.</w:t>
-        </w:r>
-        <w:r>
-          <w:rPr>
-            <w:rStyle w:val="Hyperlink"/>
-          </w:rPr>
-          <w:t>id/snbt-2025/</w:t>
+          <w:t>https://undiksha.ac.id/snbt-2025/</w:t>
         </w:r>
       </w:hyperlink>
       <w:r>
@@ -1868,19 +1832,7 @@
           <w:rPr>
             <w:rStyle w:val="Hyperlink"/>
           </w:rPr>
-          <w:t>https://undiksha.ac.id/pmb/ta</w:t>
-        </w:r>
-        <w:r>
-          <w:rPr>
-            <w:rStyle w:val="Hyperlink"/>
-          </w:rPr>
-          <w:t>h</w:t>
-        </w:r>
-        <w:r>
-          <w:rPr>
-            <w:rStyle w:val="Hyperlink"/>
-          </w:rPr>
-          <w:t>un2024/smbjm/</w:t>
+          <w:t>https://undiksha.ac.id/pmb/tahun2024/smbjm/</w:t>
         </w:r>
       </w:hyperlink>
       <w:r>
@@ -2642,19 +2594,7 @@
           <w:rPr>
             <w:rStyle w:val="Hyperlink"/>
           </w:rPr>
-          <w:t>https://undiksha.ac.id/</w:t>
-        </w:r>
-        <w:r>
-          <w:rPr>
-            <w:rStyle w:val="Hyperlink"/>
-          </w:rPr>
-          <w:t>p</w:t>
-        </w:r>
-        <w:r>
-          <w:rPr>
-            <w:rStyle w:val="Hyperlink"/>
-          </w:rPr>
-          <w:t>mb/daya-tampung/</w:t>
+          <w:t>https://undiksha.ac.id/pmb/daya-tampung/</w:t>
         </w:r>
       </w:hyperlink>
     </w:p>
@@ -3084,6 +3024,47 @@
       <w:r>
         <w:t xml:space="preserve"> Universitas Pendidikan Ganesha (Undiksha) memiliki sembilan fakultas yang dapat dipilih oleh calon mahasiswa. Fakultas-fakultas tersebut meliputi Fakultas Teknik dan Kejuruan (FTK), Fakultas Olahraga dan Kesehatan (FOK), Fakultas Matematika dan Ilmu Pengetahuan Alam (FMIPA), Fakultas Ilmu Pendidikan (FIP), Fakultas Hukum dan Ilmu Sosial (FHIS), Fakultas Ekonomi (FE), Fakultas Bahasa dan Seni (FBS), Fakultas Kedokteran (FK), dan Fakultas Pascasarjana. Masing-masing fakultas menawarkan berbagai program studi yang dirancang untuk memenuhi berbagai minat akademik dan profesional.</w:t>
       </w:r>
+    </w:p>
+    <w:p>
+      <w:pPr>
+        <w:spacing w:after="0"/>
+      </w:pPr>
+    </w:p>
+    <w:p>
+      <w:pPr>
+        <w:spacing w:after="0"/>
+      </w:pPr>
+      <w:r>
+        <w:t>Informasi l</w:t>
+      </w:r>
+      <w:r>
+        <w:t>ink g</w:t>
+      </w:r>
+      <w:r>
+        <w:t xml:space="preserve">rup </w:t>
+      </w:r>
+      <w:r>
+        <w:t xml:space="preserve">Penerimaan Mahasiswa Baru </w:t>
+      </w:r>
+      <w:r>
+        <w:t xml:space="preserve">PMB di telegram </w:t>
+      </w:r>
+      <w:hyperlink r:id="rId52" w:history="1">
+        <w:r>
+          <w:rPr>
+            <w:rStyle w:val="Hyperlink"/>
+          </w:rPr>
+          <w:t>https://go.undiksha.ac.id/ayookuliahdiundiksha</w:t>
+        </w:r>
+      </w:hyperlink>
+      <w:r>
+        <w:t>.</w:t>
+      </w:r>
+    </w:p>
+    <w:p>
+      <w:pPr>
+        <w:spacing w:after="0"/>
+      </w:pPr>
     </w:p>
     <w:sectPr>
       <w:pgSz w:w="11906" w:h="16838"/>
@@ -4552,11 +4533,12 @@
   <w:style w:type="paragraph" w:default="1" w:styleId="Normal">
     <w:name w:val="Normal"/>
     <w:qFormat/>
-    <w:rsid w:val="009B6118"/>
+    <w:rsid w:val="00115CF8"/>
   </w:style>
   <w:style w:type="character" w:default="1" w:styleId="DefaultParagraphFont">
     <w:name w:val="Default Paragraph Font"/>
     <w:uiPriority w:val="1"/>
+    <w:semiHidden/>
     <w:unhideWhenUsed/>
   </w:style>
   <w:style w:type="table" w:default="1" w:styleId="TableNormal">

</xml_diff>

<commit_message>
fix: update datasets content text Jalur PMB "Berbasis" into "Berdasarkan"
</commit_message>
<xml_diff>
--- a/src/datasets/Umum.docx
+++ b/src/datasets/Umum.docx
@@ -1722,20 +1722,38 @@
         <w:t xml:space="preserve">Penerimaan Mahasiswa Baru dibedakan menjadi 3 jalur. </w:t>
       </w:r>
       <w:r>
-        <w:t>Jalur Seleksi Nasional Berbasis Prestasi (SNBP), yang menilai calon mahasiswa berdasarkan prestasi akademik mereka, termasuk nilai rapor dan prestasi lainnya. Jalur Seleksi Nasional Berbasis Tes (SNBT), yang memilih siswa berdasarkan hasil tes UTBK yang mengukur kemampuan penalaran dan pemecahan masalah. Jalur Seleksi Mandiri (SMBJM), di mana Undiksha mengadakan seleksi dengan tiga metode, yaitu penilaian prestasi, skor UTBK SNBT, dan ujian mandiri berbasis CBT.</w:t>
-      </w:r>
-    </w:p>
-    <w:p>
-      <w:pPr>
-        <w:spacing w:after="0"/>
-      </w:pPr>
-    </w:p>
-    <w:p>
-      <w:pPr>
-        <w:spacing w:after="0"/>
-      </w:pPr>
-      <w:r>
-        <w:t>1. Seleksi Nasional Berbasis Prestasi (SNBP)</w:t>
+        <w:t xml:space="preserve">Jalur Seleksi Nasional </w:t>
+      </w:r>
+      <w:r>
+        <w:t xml:space="preserve">Berdasarkan </w:t>
+      </w:r>
+      <w:r>
+        <w:t xml:space="preserve">Prestasi (SNBP), yang menilai calon mahasiswa berdasarkan prestasi akademik mereka, termasuk nilai rapor dan prestasi lainnya. Jalur Seleksi Nasional </w:t>
+      </w:r>
+      <w:r>
+        <w:t xml:space="preserve">Berdasarkan </w:t>
+      </w:r>
+      <w:r>
+        <w:t>Tes (SNBT), yang memilih siswa berdasarkan hasil tes UTBK yang mengukur kemampuan penalaran dan pemecahan masalah. Jalur Seleksi Mandiri (SMBJM), di mana Undiksha mengadakan seleksi dengan tiga metode, yaitu penilaian prestasi, skor UTBK SNBT, dan ujian mandiri berbasis CBT.</w:t>
+      </w:r>
+    </w:p>
+    <w:p>
+      <w:pPr>
+        <w:spacing w:after="0"/>
+      </w:pPr>
+    </w:p>
+    <w:p>
+      <w:pPr>
+        <w:spacing w:after="0"/>
+      </w:pPr>
+      <w:r>
+        <w:t xml:space="preserve">1. Seleksi Nasional </w:t>
+      </w:r>
+      <w:r>
+        <w:t xml:space="preserve">Berdasarkan </w:t>
+      </w:r>
+      <w:r>
+        <w:t>Prestasi (SNBP)</w:t>
       </w:r>
     </w:p>
     <w:p>
@@ -1773,7 +1791,13 @@
         <w:spacing w:after="0"/>
       </w:pPr>
       <w:r>
-        <w:t>2. Seleksi Nasional Berbasis Tes (SNBT)</w:t>
+        <w:t xml:space="preserve">2. Seleksi Nasional </w:t>
+      </w:r>
+      <w:r>
+        <w:t xml:space="preserve">Berdasarkan </w:t>
+      </w:r>
+      <w:r>
+        <w:t>Tes (SNBT)</w:t>
       </w:r>
     </w:p>
     <w:p>

</xml_diff>